<commit_message>
Remplissage du tableau de justification de la phase d'analyse.
</commit_message>
<xml_diff>
--- a/modelisator/Gestion de projet/2015_05_28 [Modelisator] Step 2/2015_05_28 [Modelisator] Justication phase d'analyse.docx
+++ b/modelisator/Gestion de projet/2015_05_28 [Modelisator] Step 2/2015_05_28 [Modelisator] Justication phase d'analyse.docx
@@ -1,6 +1,6 @@
 
 <file path=word/document.xml><?xml version="1.0" encoding="utf-8"?>
-<w:document xmlns:wpc="http://schemas.microsoft.com/office/word/2010/wordprocessingCanvas" xmlns:mc="http://schemas.openxmlformats.org/markup-compatibility/2006" xmlns:o="urn:schemas-microsoft-com:office:office" xmlns:r="http://schemas.openxmlformats.org/officeDocument/2006/relationships" xmlns:m="http://schemas.openxmlformats.org/officeDocument/2006/math" xmlns:v="urn:schemas-microsoft-com:vml" xmlns:wp14="http://schemas.microsoft.com/office/word/2010/wordprocessingDrawing" xmlns:wp="http://schemas.openxmlformats.org/drawingml/2006/wordprocessingDrawing" xmlns:w10="urn:schemas-microsoft-com:office:word" xmlns:w="http://schemas.openxmlformats.org/wordprocessingml/2006/main" xmlns:w14="http://schemas.microsoft.com/office/word/2010/wordml" xmlns:wpg="http://schemas.microsoft.com/office/word/2010/wordprocessingGroup" xmlns:wpi="http://schemas.microsoft.com/office/word/2010/wordprocessingInk" xmlns:wne="http://schemas.microsoft.com/office/word/2006/wordml" xmlns:wps="http://schemas.microsoft.com/office/word/2010/wordprocessingShape" mc:Ignorable="w14 wp14">
+<w:document xmlns:ve="http://schemas.openxmlformats.org/markup-compatibility/2006" xmlns:o="urn:schemas-microsoft-com:office:office" xmlns:r="http://schemas.openxmlformats.org/officeDocument/2006/relationships" xmlns:m="http://schemas.openxmlformats.org/officeDocument/2006/math" xmlns:v="urn:schemas-microsoft-com:vml" xmlns:wp="http://schemas.openxmlformats.org/drawingml/2006/wordprocessingDrawing" xmlns:w10="urn:schemas-microsoft-com:office:word" xmlns:w="http://schemas.openxmlformats.org/wordprocessingml/2006/main" xmlns:wne="http://schemas.microsoft.com/office/word/2006/wordml">
   <w:body>
     <w:p>
       <w:pPr>
@@ -41,7 +41,7 @@
       <w:tblPr>
         <w:tblStyle w:val="Grilledutableau"/>
         <w:tblW w:w="0" w:type="auto"/>
-        <w:tblLook w:val="04A0" w:firstRow="1" w:lastRow="0" w:firstColumn="1" w:lastColumn="0" w:noHBand="0" w:noVBand="1"/>
+        <w:tblLook w:val="04A0"/>
       </w:tblPr>
       <w:tblGrid>
         <w:gridCol w:w="3070"/>
@@ -151,6 +151,18 @@
             <w:pPr>
               <w:jc w:val="both"/>
             </w:pPr>
+            <w:r>
+              <w:t xml:space="preserve">Nous nous sommes </w:t>
+            </w:r>
+            <w:r>
+              <w:t>posés chaque question de cette co</w:t>
+            </w:r>
+            <w:r>
+              <w:t>m</w:t>
+            </w:r>
+            <w:r>
+              <w:t>posante et y avons répondu.</w:t>
+            </w:r>
           </w:p>
         </w:tc>
         <w:tc>
@@ -161,6 +173,9 @@
             <w:pPr>
               <w:jc w:val="both"/>
             </w:pPr>
+            <w:r>
+              <w:t>Afin de répondre aux questions principales du projet pour bien en définir les composantes.</w:t>
+            </w:r>
           </w:p>
         </w:tc>
       </w:tr>
@@ -196,6 +211,9 @@
             <w:pPr>
               <w:jc w:val="both"/>
             </w:pPr>
+            <w:r>
+              <w:t xml:space="preserve">Les contraintes s’imposent d’elles-mêmes. Il a suffit de les lister. </w:t>
+            </w:r>
           </w:p>
         </w:tc>
         <w:tc>
@@ -206,6 +224,9 @@
             <w:pPr>
               <w:jc w:val="both"/>
             </w:pPr>
+            <w:r>
+              <w:t>Définie les contraintes qui s’imposent à nous.</w:t>
+            </w:r>
           </w:p>
         </w:tc>
       </w:tr>
@@ -241,6 +262,9 @@
             <w:pPr>
               <w:jc w:val="both"/>
             </w:pPr>
+            <w:r>
+              <w:t>Nous avons mis en place une liste d’exigences de façon à définir les minimums requis pour le bon fonctionnement de  l’application.</w:t>
+            </w:r>
           </w:p>
         </w:tc>
         <w:tc>
@@ -251,6 +275,21 @@
             <w:pPr>
               <w:jc w:val="both"/>
             </w:pPr>
+            <w:r>
+              <w:t>Permet de s’imposer des ex</w:t>
+            </w:r>
+            <w:r>
+              <w:t>i</w:t>
+            </w:r>
+            <w:r>
+              <w:t>gences qui doivent être respe</w:t>
+            </w:r>
+            <w:r>
+              <w:t>c</w:t>
+            </w:r>
+            <w:r>
+              <w:t>tées.</w:t>
+            </w:r>
           </w:p>
         </w:tc>
       </w:tr>
@@ -286,6 +325,9 @@
             <w:pPr>
               <w:jc w:val="both"/>
             </w:pPr>
+            <w:r>
+              <w:t>Recherches par mots-clés sur Internet.</w:t>
+            </w:r>
           </w:p>
         </w:tc>
         <w:tc>
@@ -296,6 +338,15 @@
             <w:pPr>
               <w:jc w:val="both"/>
             </w:pPr>
+            <w:r>
+              <w:t>Permet de se renseigner sur l’existant (concurrence éve</w:t>
+            </w:r>
+            <w:r>
+              <w:t>n</w:t>
+            </w:r>
+            <w:r>
+              <w:t>tuelle)</w:t>
+            </w:r>
           </w:p>
         </w:tc>
       </w:tr>
@@ -331,6 +382,24 @@
             <w:pPr>
               <w:jc w:val="both"/>
             </w:pPr>
+            <w:r>
+              <w:t>Pour réaliser cette analyse, nous nous sommes basés</w:t>
+            </w:r>
+            <w:r>
+              <w:t xml:space="preserve"> sur trois composantes. Le niveau de technicité apporté, le bu</w:t>
+            </w:r>
+            <w:r>
+              <w:t>d</w:t>
+            </w:r>
+            <w:r>
+              <w:t>get alloué, et les ressources d</w:t>
+            </w:r>
+            <w:r>
+              <w:t>é</w:t>
+            </w:r>
+            <w:r>
+              <w:t>ployées</w:t>
+            </w:r>
           </w:p>
         </w:tc>
         <w:tc>
@@ -341,6 +410,15 @@
             <w:pPr>
               <w:jc w:val="both"/>
             </w:pPr>
+            <w:r>
+              <w:t>Etude menée afin de savoir si le projet est réalisable. Cela se fait en étudiant le délai et les re</w:t>
+            </w:r>
+            <w:r>
+              <w:t>s</w:t>
+            </w:r>
+            <w:r>
+              <w:t>sources disponibles.</w:t>
+            </w:r>
           </w:p>
         </w:tc>
       </w:tr>
@@ -358,8 +436,12 @@
       <w:bookmarkEnd w:id="0"/>
     </w:p>
     <w:sectPr>
+      <w:headerReference w:type="even" r:id="rId7"/>
       <w:headerReference w:type="default" r:id="rId8"/>
-      <w:footerReference w:type="default" r:id="rId9"/>
+      <w:footerReference w:type="even" r:id="rId9"/>
+      <w:footerReference w:type="default" r:id="rId10"/>
+      <w:headerReference w:type="first" r:id="rId11"/>
+      <w:footerReference w:type="first" r:id="rId12"/>
       <w:pgSz w:w="11906" w:h="16838"/>
       <w:pgMar w:top="1417" w:right="1417" w:bottom="1417" w:left="1417" w:header="708" w:footer="708" w:gutter="0"/>
       <w:cols w:space="708"/>
@@ -370,8 +452,8 @@
 </file>
 
 <file path=word/endnotes.xml><?xml version="1.0" encoding="utf-8"?>
-<w:endnotes xmlns:wpc="http://schemas.microsoft.com/office/word/2010/wordprocessingCanvas" xmlns:mc="http://schemas.openxmlformats.org/markup-compatibility/2006" xmlns:o="urn:schemas-microsoft-com:office:office" xmlns:r="http://schemas.openxmlformats.org/officeDocument/2006/relationships" xmlns:m="http://schemas.openxmlformats.org/officeDocument/2006/math" xmlns:v="urn:schemas-microsoft-com:vml" xmlns:wp14="http://schemas.microsoft.com/office/word/2010/wordprocessingDrawing" xmlns:wp="http://schemas.openxmlformats.org/drawingml/2006/wordprocessingDrawing" xmlns:w10="urn:schemas-microsoft-com:office:word" xmlns:w="http://schemas.openxmlformats.org/wordprocessingml/2006/main" xmlns:w14="http://schemas.microsoft.com/office/word/2010/wordml" xmlns:wpg="http://schemas.microsoft.com/office/word/2010/wordprocessingGroup" xmlns:wpi="http://schemas.microsoft.com/office/word/2010/wordprocessingInk" xmlns:wne="http://schemas.microsoft.com/office/word/2006/wordml" xmlns:wps="http://schemas.microsoft.com/office/word/2010/wordprocessingShape" mc:Ignorable="w14 wp14">
-  <w:endnote w:type="separator" w:id="-1">
+<w:endnotes xmlns:ve="http://schemas.openxmlformats.org/markup-compatibility/2006" xmlns:o="urn:schemas-microsoft-com:office:office" xmlns:r="http://schemas.openxmlformats.org/officeDocument/2006/relationships" xmlns:m="http://schemas.openxmlformats.org/officeDocument/2006/math" xmlns:v="urn:schemas-microsoft-com:vml" xmlns:wp="http://schemas.openxmlformats.org/drawingml/2006/wordprocessingDrawing" xmlns:w10="urn:schemas-microsoft-com:office:word" xmlns:w="http://schemas.openxmlformats.org/wordprocessingml/2006/main" xmlns:wne="http://schemas.microsoft.com/office/word/2006/wordml">
+  <w:endnote w:type="separator" w:id="0">
     <w:p>
       <w:pPr>
         <w:spacing w:after="0" w:line="240" w:lineRule="auto"/>
@@ -381,7 +463,7 @@
       </w:r>
     </w:p>
   </w:endnote>
-  <w:endnote w:type="continuationSeparator" w:id="0">
+  <w:endnote w:type="continuationSeparator" w:id="1">
     <w:p>
       <w:pPr>
         <w:spacing w:after="0" w:line="240" w:lineRule="auto"/>
@@ -395,7 +477,17 @@
 </file>
 
 <file path=word/footer1.xml><?xml version="1.0" encoding="utf-8"?>
-<w:ftr xmlns:wpc="http://schemas.microsoft.com/office/word/2010/wordprocessingCanvas" xmlns:mc="http://schemas.openxmlformats.org/markup-compatibility/2006" xmlns:o="urn:schemas-microsoft-com:office:office" xmlns:r="http://schemas.openxmlformats.org/officeDocument/2006/relationships" xmlns:m="http://schemas.openxmlformats.org/officeDocument/2006/math" xmlns:v="urn:schemas-microsoft-com:vml" xmlns:wp14="http://schemas.microsoft.com/office/word/2010/wordprocessingDrawing" xmlns:wp="http://schemas.openxmlformats.org/drawingml/2006/wordprocessingDrawing" xmlns:w10="urn:schemas-microsoft-com:office:word" xmlns:w="http://schemas.openxmlformats.org/wordprocessingml/2006/main" xmlns:w14="http://schemas.microsoft.com/office/word/2010/wordml" xmlns:wpg="http://schemas.microsoft.com/office/word/2010/wordprocessingGroup" xmlns:wpi="http://schemas.microsoft.com/office/word/2010/wordprocessingInk" xmlns:wne="http://schemas.microsoft.com/office/word/2006/wordml" xmlns:wps="http://schemas.microsoft.com/office/word/2010/wordprocessingShape" mc:Ignorable="w14 wp14">
+<w:ftr xmlns:ve="http://schemas.openxmlformats.org/markup-compatibility/2006" xmlns:o="urn:schemas-microsoft-com:office:office" xmlns:r="http://schemas.openxmlformats.org/officeDocument/2006/relationships" xmlns:m="http://schemas.openxmlformats.org/officeDocument/2006/math" xmlns:v="urn:schemas-microsoft-com:vml" xmlns:wp="http://schemas.openxmlformats.org/drawingml/2006/wordprocessingDrawing" xmlns:w10="urn:schemas-microsoft-com:office:word" xmlns:w="http://schemas.openxmlformats.org/wordprocessingml/2006/main" xmlns:wne="http://schemas.microsoft.com/office/word/2006/wordml">
+  <w:p>
+    <w:pPr>
+      <w:pStyle w:val="Pieddepage"/>
+    </w:pPr>
+  </w:p>
+</w:ftr>
+</file>
+
+<file path=word/footer2.xml><?xml version="1.0" encoding="utf-8"?>
+<w:ftr xmlns:ve="http://schemas.openxmlformats.org/markup-compatibility/2006" xmlns:o="urn:schemas-microsoft-com:office:office" xmlns:r="http://schemas.openxmlformats.org/officeDocument/2006/relationships" xmlns:m="http://schemas.openxmlformats.org/officeDocument/2006/math" xmlns:v="urn:schemas-microsoft-com:vml" xmlns:wp="http://schemas.openxmlformats.org/drawingml/2006/wordprocessingDrawing" xmlns:w10="urn:schemas-microsoft-com:office:word" xmlns:w="http://schemas.openxmlformats.org/wordprocessingml/2006/main" xmlns:wne="http://schemas.microsoft.com/office/word/2006/wordml">
   <w:p>
     <w:pPr>
       <w:pStyle w:val="Pieddepage"/>
@@ -466,9 +558,19 @@
 </w:ftr>
 </file>
 
+<file path=word/footer3.xml><?xml version="1.0" encoding="utf-8"?>
+<w:ftr xmlns:ve="http://schemas.openxmlformats.org/markup-compatibility/2006" xmlns:o="urn:schemas-microsoft-com:office:office" xmlns:r="http://schemas.openxmlformats.org/officeDocument/2006/relationships" xmlns:m="http://schemas.openxmlformats.org/officeDocument/2006/math" xmlns:v="urn:schemas-microsoft-com:vml" xmlns:wp="http://schemas.openxmlformats.org/drawingml/2006/wordprocessingDrawing" xmlns:w10="urn:schemas-microsoft-com:office:word" xmlns:w="http://schemas.openxmlformats.org/wordprocessingml/2006/main" xmlns:wne="http://schemas.microsoft.com/office/word/2006/wordml">
+  <w:p>
+    <w:pPr>
+      <w:pStyle w:val="Pieddepage"/>
+    </w:pPr>
+  </w:p>
+</w:ftr>
+</file>
+
 <file path=word/footnotes.xml><?xml version="1.0" encoding="utf-8"?>
-<w:footnotes xmlns:wpc="http://schemas.microsoft.com/office/word/2010/wordprocessingCanvas" xmlns:mc="http://schemas.openxmlformats.org/markup-compatibility/2006" xmlns:o="urn:schemas-microsoft-com:office:office" xmlns:r="http://schemas.openxmlformats.org/officeDocument/2006/relationships" xmlns:m="http://schemas.openxmlformats.org/officeDocument/2006/math" xmlns:v="urn:schemas-microsoft-com:vml" xmlns:wp14="http://schemas.microsoft.com/office/word/2010/wordprocessingDrawing" xmlns:wp="http://schemas.openxmlformats.org/drawingml/2006/wordprocessingDrawing" xmlns:w10="urn:schemas-microsoft-com:office:word" xmlns:w="http://schemas.openxmlformats.org/wordprocessingml/2006/main" xmlns:w14="http://schemas.microsoft.com/office/word/2010/wordml" xmlns:wpg="http://schemas.microsoft.com/office/word/2010/wordprocessingGroup" xmlns:wpi="http://schemas.microsoft.com/office/word/2010/wordprocessingInk" xmlns:wne="http://schemas.microsoft.com/office/word/2006/wordml" xmlns:wps="http://schemas.microsoft.com/office/word/2010/wordprocessingShape" mc:Ignorable="w14 wp14">
-  <w:footnote w:type="separator" w:id="-1">
+<w:footnotes xmlns:ve="http://schemas.openxmlformats.org/markup-compatibility/2006" xmlns:o="urn:schemas-microsoft-com:office:office" xmlns:r="http://schemas.openxmlformats.org/officeDocument/2006/relationships" xmlns:m="http://schemas.openxmlformats.org/officeDocument/2006/math" xmlns:v="urn:schemas-microsoft-com:vml" xmlns:wp="http://schemas.openxmlformats.org/drawingml/2006/wordprocessingDrawing" xmlns:w10="urn:schemas-microsoft-com:office:word" xmlns:w="http://schemas.openxmlformats.org/wordprocessingml/2006/main" xmlns:wne="http://schemas.microsoft.com/office/word/2006/wordml">
+  <w:footnote w:type="separator" w:id="0">
     <w:p>
       <w:pPr>
         <w:spacing w:after="0" w:line="240" w:lineRule="auto"/>
@@ -478,7 +580,7 @@
       </w:r>
     </w:p>
   </w:footnote>
-  <w:footnote w:type="continuationSeparator" w:id="0">
+  <w:footnote w:type="continuationSeparator" w:id="1">
     <w:p>
       <w:pPr>
         <w:spacing w:after="0" w:line="240" w:lineRule="auto"/>
@@ -492,7 +594,17 @@
 </file>
 
 <file path=word/header1.xml><?xml version="1.0" encoding="utf-8"?>
-<w:hdr xmlns:wpc="http://schemas.microsoft.com/office/word/2010/wordprocessingCanvas" xmlns:mc="http://schemas.openxmlformats.org/markup-compatibility/2006" xmlns:o="urn:schemas-microsoft-com:office:office" xmlns:r="http://schemas.openxmlformats.org/officeDocument/2006/relationships" xmlns:m="http://schemas.openxmlformats.org/officeDocument/2006/math" xmlns:v="urn:schemas-microsoft-com:vml" xmlns:wp14="http://schemas.microsoft.com/office/word/2010/wordprocessingDrawing" xmlns:wp="http://schemas.openxmlformats.org/drawingml/2006/wordprocessingDrawing" xmlns:w10="urn:schemas-microsoft-com:office:word" xmlns:w="http://schemas.openxmlformats.org/wordprocessingml/2006/main" xmlns:w14="http://schemas.microsoft.com/office/word/2010/wordml" xmlns:wpg="http://schemas.microsoft.com/office/word/2010/wordprocessingGroup" xmlns:wpi="http://schemas.microsoft.com/office/word/2010/wordprocessingInk" xmlns:wne="http://schemas.microsoft.com/office/word/2006/wordml" xmlns:wps="http://schemas.microsoft.com/office/word/2010/wordprocessingShape" mc:Ignorable="w14 wp14">
+<w:hdr xmlns:ve="http://schemas.openxmlformats.org/markup-compatibility/2006" xmlns:o="urn:schemas-microsoft-com:office:office" xmlns:r="http://schemas.openxmlformats.org/officeDocument/2006/relationships" xmlns:m="http://schemas.openxmlformats.org/officeDocument/2006/math" xmlns:v="urn:schemas-microsoft-com:vml" xmlns:wp="http://schemas.openxmlformats.org/drawingml/2006/wordprocessingDrawing" xmlns:w10="urn:schemas-microsoft-com:office:word" xmlns:w="http://schemas.openxmlformats.org/wordprocessingml/2006/main" xmlns:wne="http://schemas.microsoft.com/office/word/2006/wordml">
+  <w:p>
+    <w:pPr>
+      <w:pStyle w:val="En-tte"/>
+    </w:pPr>
+  </w:p>
+</w:hdr>
+</file>
+
+<file path=word/header2.xml><?xml version="1.0" encoding="utf-8"?>
+<w:hdr xmlns:ve="http://schemas.openxmlformats.org/markup-compatibility/2006" xmlns:o="urn:schemas-microsoft-com:office:office" xmlns:r="http://schemas.openxmlformats.org/officeDocument/2006/relationships" xmlns:m="http://schemas.openxmlformats.org/officeDocument/2006/math" xmlns:v="urn:schemas-microsoft-com:vml" xmlns:wp="http://schemas.openxmlformats.org/drawingml/2006/wordprocessingDrawing" xmlns:w10="urn:schemas-microsoft-com:office:word" xmlns:w="http://schemas.openxmlformats.org/wordprocessingml/2006/main" xmlns:wne="http://schemas.microsoft.com/office/word/2006/wordml">
   <w:tbl>
     <w:tblPr>
       <w:tblW w:w="10620" w:type="dxa"/>
@@ -506,7 +618,7 @@
         <w:insideV w:val="single" w:sz="4" w:space="0" w:color="auto"/>
       </w:tblBorders>
       <w:tblLayout w:type="fixed"/>
-      <w:tblLook w:val="0000" w:firstRow="0" w:lastRow="0" w:firstColumn="0" w:lastColumn="0" w:noHBand="0" w:noVBand="0"/>
+      <w:tblLook w:val="0000"/>
     </w:tblPr>
     <w:tblGrid>
       <w:gridCol w:w="900"/>
@@ -1150,15 +1262,47 @@
               <w:sz w:val="20"/>
               <w:szCs w:val="20"/>
             </w:rPr>
-            <w:t xml:space="preserve"> &amp; </w:t>
-          </w:r>
-          <w:r>
-            <w:rPr>
-              <w:rFonts w:ascii="GE Inspira" w:eastAsia="Times New Roman" w:hAnsi="GE Inspira" w:cs="Times New Roman"/>
-              <w:sz w:val="20"/>
-              <w:szCs w:val="20"/>
-            </w:rPr>
-            <w:t>C.ALLEMAND &amp; Q.BONICHOT &amp;T.MERIKA</w:t>
+            <w:t xml:space="preserve"> </w:t>
+          </w:r>
+          <w:r>
+            <w:rPr>
+              <w:rFonts w:ascii="GE Inspira" w:eastAsia="Times New Roman" w:hAnsi="GE Inspira" w:cs="Times New Roman"/>
+              <w:sz w:val="20"/>
+              <w:szCs w:val="20"/>
+            </w:rPr>
+            <w:t>&amp;</w:t>
+          </w:r>
+          <w:r>
+            <w:rPr>
+              <w:rFonts w:ascii="GE Inspira" w:eastAsia="Times New Roman" w:hAnsi="GE Inspira" w:cs="Times New Roman"/>
+              <w:sz w:val="20"/>
+              <w:szCs w:val="20"/>
+            </w:rPr>
+            <w:t xml:space="preserve"> </w:t>
+          </w:r>
+          <w:r>
+            <w:rPr>
+              <w:rFonts w:ascii="GE Inspira" w:eastAsia="Times New Roman" w:hAnsi="GE Inspira" w:cs="Times New Roman"/>
+              <w:sz w:val="20"/>
+              <w:szCs w:val="20"/>
+            </w:rPr>
+            <w:t>C.ALLEMAND &amp; Q.BONICHOT &amp;</w:t>
+          </w:r>
+          <w:r>
+            <w:rPr>
+              <w:rFonts w:ascii="GE Inspira" w:eastAsia="Times New Roman" w:hAnsi="GE Inspira" w:cs="Times New Roman"/>
+              <w:sz w:val="20"/>
+              <w:szCs w:val="20"/>
+            </w:rPr>
+            <w:t xml:space="preserve"> </w:t>
+          </w:r>
+          <w:r>
+            <w:rPr>
+              <w:rFonts w:ascii="GE Inspira" w:eastAsia="Times New Roman" w:hAnsi="GE Inspira" w:cs="Times New Roman"/>
+              <w:sz w:val="20"/>
+              <w:szCs w:val="20"/>
+            </w:rPr>
+            <w:t>T.MERIKA</w:t>
           </w:r>
         </w:p>
       </w:tc>
@@ -1242,8 +1386,18 @@
 </w:hdr>
 </file>
 
+<file path=word/header3.xml><?xml version="1.0" encoding="utf-8"?>
+<w:hdr xmlns:ve="http://schemas.openxmlformats.org/markup-compatibility/2006" xmlns:o="urn:schemas-microsoft-com:office:office" xmlns:r="http://schemas.openxmlformats.org/officeDocument/2006/relationships" xmlns:m="http://schemas.openxmlformats.org/officeDocument/2006/math" xmlns:v="urn:schemas-microsoft-com:vml" xmlns:wp="http://schemas.openxmlformats.org/drawingml/2006/wordprocessingDrawing" xmlns:w10="urn:schemas-microsoft-com:office:word" xmlns:w="http://schemas.openxmlformats.org/wordprocessingml/2006/main" xmlns:wne="http://schemas.microsoft.com/office/word/2006/wordml">
+  <w:p>
+    <w:pPr>
+      <w:pStyle w:val="En-tte"/>
+    </w:pPr>
+  </w:p>
+</w:hdr>
+</file>
+
 <file path=word/numbering.xml><?xml version="1.0" encoding="utf-8"?>
-<w:numbering xmlns:wpc="http://schemas.microsoft.com/office/word/2010/wordprocessingCanvas" xmlns:mc="http://schemas.openxmlformats.org/markup-compatibility/2006" xmlns:o="urn:schemas-microsoft-com:office:office" xmlns:r="http://schemas.openxmlformats.org/officeDocument/2006/relationships" xmlns:m="http://schemas.openxmlformats.org/officeDocument/2006/math" xmlns:v="urn:schemas-microsoft-com:vml" xmlns:wp14="http://schemas.microsoft.com/office/word/2010/wordprocessingDrawing" xmlns:wp="http://schemas.openxmlformats.org/drawingml/2006/wordprocessingDrawing" xmlns:w10="urn:schemas-microsoft-com:office:word" xmlns:w="http://schemas.openxmlformats.org/wordprocessingml/2006/main" xmlns:w14="http://schemas.microsoft.com/office/word/2010/wordml" xmlns:wpg="http://schemas.microsoft.com/office/word/2010/wordprocessingGroup" xmlns:wpi="http://schemas.microsoft.com/office/word/2010/wordprocessingInk" xmlns:wne="http://schemas.microsoft.com/office/word/2006/wordml" xmlns:wps="http://schemas.microsoft.com/office/word/2010/wordprocessingShape" mc:Ignorable="w14 wp14">
+<w:numbering xmlns:ve="http://schemas.openxmlformats.org/markup-compatibility/2006" xmlns:o="urn:schemas-microsoft-com:office:office" xmlns:r="http://schemas.openxmlformats.org/officeDocument/2006/relationships" xmlns:m="http://schemas.openxmlformats.org/officeDocument/2006/math" xmlns:v="urn:schemas-microsoft-com:vml" xmlns:wp="http://schemas.openxmlformats.org/drawingml/2006/wordprocessingDrawing" xmlns:w10="urn:schemas-microsoft-com:office:word" xmlns:w="http://schemas.openxmlformats.org/wordprocessingml/2006/main" xmlns:wne="http://schemas.microsoft.com/office/word/2006/wordml">
   <w:abstractNum w:abstractNumId="0">
     <w:nsid w:val="06BB6A0C"/>
     <w:multiLevelType w:val="hybridMultilevel"/>
@@ -1942,7 +2096,7 @@
 </file>
 
 <file path=word/styles.xml><?xml version="1.0" encoding="utf-8"?>
-<w:styles xmlns:mc="http://schemas.openxmlformats.org/markup-compatibility/2006" xmlns:r="http://schemas.openxmlformats.org/officeDocument/2006/relationships" xmlns:w="http://schemas.openxmlformats.org/wordprocessingml/2006/main" xmlns:w14="http://schemas.microsoft.com/office/word/2010/wordml" mc:Ignorable="w14">
+<w:styles xmlns:r="http://schemas.openxmlformats.org/officeDocument/2006/relationships" xmlns:w="http://schemas.openxmlformats.org/wordprocessingml/2006/main">
   <w:docDefaults>
     <w:rPrDefault>
       <w:rPr>
@@ -2101,6 +2255,7 @@
   <w:style w:type="paragraph" w:default="1" w:styleId="Normal">
     <w:name w:val="Normal"/>
     <w:qFormat/>
+    <w:rsid w:val="004A2C27"/>
   </w:style>
   <w:style w:type="paragraph" w:styleId="Titre1">
     <w:name w:val="heading 1"/>
@@ -2134,6 +2289,7 @@
     <w:uiPriority w:val="99"/>
     <w:semiHidden/>
     <w:unhideWhenUsed/>
+    <w:qFormat/>
     <w:tblPr>
       <w:tblInd w:w="0" w:type="dxa"/>
       <w:tblCellMar>

</xml_diff>